<commit_message>
Rechtschreibfehler Korrigiert und Inhaltsverzeichnis aktualisiert
</commit_message>
<xml_diff>
--- a/Dokumentation des Design Tool auf Basis von C.docx
+++ b/Dokumentation des Design Tool auf Basis von C.docx
@@ -2069,7 +2069,7 @@
                 <w:noProof/>
                 <w:webHidden/>
               </w:rPr>
-              <w:t>4</w:t>
+              <w:t>5</w:t>
             </w:r>
             <w:r>
               <w:rPr>
@@ -2155,7 +2155,7 @@
                 <w:noProof/>
                 <w:webHidden/>
               </w:rPr>
-              <w:t>4</w:t>
+              <w:t>5</w:t>
             </w:r>
             <w:r>
               <w:rPr>
@@ -2241,7 +2241,7 @@
                 <w:noProof/>
                 <w:webHidden/>
               </w:rPr>
-              <w:t>4</w:t>
+              <w:t>5</w:t>
             </w:r>
             <w:r>
               <w:rPr>
@@ -2327,7 +2327,7 @@
                 <w:noProof/>
                 <w:webHidden/>
               </w:rPr>
-              <w:t>4</w:t>
+              <w:t>5</w:t>
             </w:r>
             <w:r>
               <w:rPr>
@@ -3068,19 +3068,15 @@
       <w:r>
         <w:t xml:space="preserve">Durch einen einfachen </w:t>
       </w:r>
-      <w:proofErr w:type="spellStart"/>
-      <w:r>
-        <w:t>klick</w:t>
-      </w:r>
-      <w:proofErr w:type="spellEnd"/>
+      <w:r>
+        <w:t>Klick</w:t>
+      </w:r>
       <w:r>
         <w:t xml:space="preserve"> auf den Button Standardwerte werden alle Werte auf diese zu </w:t>
       </w:r>
-      <w:proofErr w:type="spellStart"/>
-      <w:r>
-        <w:t>beginn</w:t>
-      </w:r>
-      <w:proofErr w:type="spellEnd"/>
+      <w:r>
+        <w:t>Beginn</w:t>
+      </w:r>
       <w:r>
         <w:t xml:space="preserve"> gegebenen Werte zurückgesetzt.</w:t>
       </w:r>
@@ -3089,13 +3085,16 @@
       <w:r>
         <w:t xml:space="preserve">Ebenso </w:t>
       </w:r>
-      <w:proofErr w:type="gramStart"/>
-      <w:r>
-        <w:t>wird</w:t>
-      </w:r>
-      <w:proofErr w:type="gramEnd"/>
-      <w:r>
-        <w:t xml:space="preserve"> auch die Fragen nach dem Runden erneut gefragt wenn auf die Standardwerte zurückgesetzt wurde.</w:t>
+      <w:r>
+        <w:t>wird auch die Frage</w:t>
+      </w:r>
+      <w:r>
+        <w:t xml:space="preserve"> nach dem Run</w:t>
+      </w:r>
+      <w:bookmarkStart w:id="21" w:name="_GoBack"/>
+      <w:bookmarkEnd w:id="21"/>
+      <w:r>
+        <w:t>den erneut gefragt wenn auf die Standardwerte zurückgesetzt wurde.</w:t>
       </w:r>
     </w:p>
     <w:p>
@@ -3106,12 +3105,12 @@
           <w:numId w:val="1"/>
         </w:numPr>
       </w:pPr>
-      <w:bookmarkStart w:id="21" w:name="_Toc425939208"/>
+      <w:bookmarkStart w:id="22" w:name="_Toc425939208"/>
       <w:r>
         <w:lastRenderedPageBreak/>
         <w:t>Berechnung mit/ohne Bemessungsbeiwert</w:t>
       </w:r>
-      <w:bookmarkEnd w:id="21"/>
+      <w:bookmarkEnd w:id="22"/>
     </w:p>
     <w:p>
       <w:r>
@@ -3126,11 +3125,11 @@
           <w:numId w:val="1"/>
         </w:numPr>
       </w:pPr>
-      <w:bookmarkStart w:id="22" w:name="_Toc425939209"/>
+      <w:bookmarkStart w:id="23" w:name="_Toc425939209"/>
       <w:r>
         <w:t>Infobereich</w:t>
       </w:r>
-      <w:bookmarkEnd w:id="22"/>
+      <w:bookmarkEnd w:id="23"/>
     </w:p>
     <w:p>
       <w:r>
@@ -3163,11 +3162,11 @@
           <w:numId w:val="1"/>
         </w:numPr>
       </w:pPr>
-      <w:bookmarkStart w:id="23" w:name="_Toc425939210"/>
+      <w:bookmarkStart w:id="24" w:name="_Toc425939210"/>
       <w:r>
         <w:t>Öffnen der Grafik im neuem Fenster</w:t>
       </w:r>
-      <w:bookmarkEnd w:id="23"/>
+      <w:bookmarkEnd w:id="24"/>
     </w:p>
     <w:p>
       <w:r>
@@ -3201,18 +3200,16 @@
           <w:numId w:val="1"/>
         </w:numPr>
       </w:pPr>
-      <w:bookmarkStart w:id="24" w:name="_Toc425939211"/>
+      <w:bookmarkStart w:id="25" w:name="_Toc425939211"/>
       <w:r>
         <w:t>Zeichnung im Hauptfenster</w:t>
       </w:r>
-      <w:bookmarkEnd w:id="24"/>
+      <w:bookmarkEnd w:id="25"/>
     </w:p>
     <w:p>
       <w:r>
         <w:t>Im Hauptfenster sind insgesamt 6 Zeichnungen. Einmal die Draufsicht, dann die Seitenansicht und dann die 4 Verschiedenen Ansichten von den ausgerechneten Werten welche eben, Ecke, Längsseite und Stirnseite sind.</w:t>
       </w:r>
-      <w:bookmarkStart w:id="25" w:name="_GoBack"/>
-      <w:bookmarkEnd w:id="25"/>
     </w:p>
     <w:sectPr>
       <w:headerReference w:type="default" r:id="rId19"/>
@@ -3346,7 +3343,7 @@
         <w:sz w:val="28"/>
         <w:szCs w:val="28"/>
       </w:rPr>
-      <w:t>4</w:t>
+      <w:t>5</w:t>
     </w:r>
     <w:r>
       <w:rPr>
@@ -3837,7 +3834,7 @@
         <w:sz w:val="28"/>
         <w:szCs w:val="28"/>
       </w:rPr>
-      <w:t>4</w:t>
+      <w:t>5</w:t>
     </w:r>
     <w:r>
       <w:rPr>
@@ -5101,7 +5098,7 @@
 </file>
 
 <file path=customXml/itemProps1.xml><?xml version="1.0" encoding="utf-8"?>
-<ds:datastoreItem xmlns:ds="http://schemas.openxmlformats.org/officeDocument/2006/customXml" ds:itemID="{E3EA92F2-665D-47FF-9B27-6B9A2504285A}">
+<ds:datastoreItem xmlns:ds="http://schemas.openxmlformats.org/officeDocument/2006/customXml" ds:itemID="{87DF1828-EB13-4EC8-B49D-ACDD351C73BF}">
   <ds:schemaRefs>
     <ds:schemaRef ds:uri="http://schemas.openxmlformats.org/officeDocument/2006/bibliography"/>
   </ds:schemaRefs>

</xml_diff>